<commit_message>
Parte inicial do documento
</commit_message>
<xml_diff>
--- a/Documentação Sistema 1.1.docx
+++ b/Documentação Sistema 1.1.docx
@@ -1,6 +1,6 @@
 
 <file path=word/document.xml><?xml version="1.0" encoding="utf-8"?>
-<w:document xmlns:wpc="http://schemas.microsoft.com/office/word/2010/wordprocessingCanvas" xmlns:cx="http://schemas.microsoft.com/office/drawing/2014/chartex" xmlns:cx1="http://schemas.microsoft.com/office/drawing/2015/9/8/chartex" xmlns:cx2="http://schemas.microsoft.com/office/drawing/2015/10/21/chartex" xmlns:cx3="http://schemas.microsoft.com/office/drawing/2016/5/9/chartex" xmlns:cx4="http://schemas.microsoft.com/office/drawing/2016/5/10/chartex" xmlns:cx5="http://schemas.microsoft.com/office/drawing/2016/5/11/chartex" xmlns:cx6="http://schemas.microsoft.com/office/drawing/2016/5/12/chartex" xmlns:cx7="http://schemas.microsoft.com/office/drawing/2016/5/13/chartex" xmlns:cx8="http://schemas.microsoft.com/office/drawing/2016/5/14/chartex" xmlns:mc="http://schemas.openxmlformats.org/markup-compatibility/2006" xmlns:aink="http://schemas.microsoft.com/office/drawing/2016/ink" xmlns:am3d="http://schemas.microsoft.com/office/drawing/2017/model3d" xmlns:o="urn:schemas-microsoft-com:office:office" xmlns:r="http://schemas.openxmlformats.org/officeDocument/2006/relationships" xmlns:m="http://schemas.openxmlformats.org/officeDocument/2006/math" xmlns:v="urn:schemas-microsoft-com:vml" xmlns:wp14="http://schemas.microsoft.com/office/word/2010/wordprocessingDrawing" xmlns:wp="http://schemas.openxmlformats.org/drawingml/2006/wordprocessingDrawing" xmlns:w10="urn:schemas-microsoft-com:office:word" xmlns:w="http://schemas.openxmlformats.org/wordprocessingml/2006/main" xmlns:w14="http://schemas.microsoft.com/office/word/2010/wordml" xmlns:w15="http://schemas.microsoft.com/office/word/2012/wordml" xmlns:w16cex="http://schemas.microsoft.com/office/word/2018/wordml/cex" xmlns:w16cid="http://schemas.microsoft.com/office/word/2016/wordml/cid" xmlns:w16="http://schemas.microsoft.com/office/word/2018/wordml" xmlns:w16sdtdh="http://schemas.microsoft.com/office/word/2020/wordml/sdtdatahash" xmlns:w16se="http://schemas.microsoft.com/office/word/2015/wordml/symex" xmlns:wpg="http://schemas.microsoft.com/office/word/2010/wordprocessingGroup" xmlns:wpi="http://schemas.microsoft.com/office/word/2010/wordprocessingInk" xmlns:wne="http://schemas.microsoft.com/office/word/2006/wordml" xmlns:wps="http://schemas.microsoft.com/office/word/2010/wordprocessingShape" mc:Ignorable="w14 w15 w16se w16cid w16 w16cex w16sdtdh wp14">
+<w:document xmlns:wpc="http://schemas.microsoft.com/office/word/2010/wordprocessingCanvas" xmlns:cx="http://schemas.microsoft.com/office/drawing/2014/chartex" xmlns:cx1="http://schemas.microsoft.com/office/drawing/2015/9/8/chartex" xmlns:cx2="http://schemas.microsoft.com/office/drawing/2015/10/21/chartex" xmlns:cx3="http://schemas.microsoft.com/office/drawing/2016/5/9/chartex" xmlns:cx4="http://schemas.microsoft.com/office/drawing/2016/5/10/chartex" xmlns:cx5="http://schemas.microsoft.com/office/drawing/2016/5/11/chartex" xmlns:cx6="http://schemas.microsoft.com/office/drawing/2016/5/12/chartex" xmlns:cx7="http://schemas.microsoft.com/office/drawing/2016/5/13/chartex" xmlns:cx8="http://schemas.microsoft.com/office/drawing/2016/5/14/chartex" xmlns:mc="http://schemas.openxmlformats.org/markup-compatibility/2006" xmlns:aink="http://schemas.microsoft.com/office/drawing/2016/ink" xmlns:am3d="http://schemas.microsoft.com/office/drawing/2017/model3d" xmlns:o="urn:schemas-microsoft-com:office:office" xmlns:oel="http://schemas.microsoft.com/office/2019/extlst" xmlns:r="http://schemas.openxmlformats.org/officeDocument/2006/relationships" xmlns:m="http://schemas.openxmlformats.org/officeDocument/2006/math" xmlns:v="urn:schemas-microsoft-com:vml" xmlns:wp14="http://schemas.microsoft.com/office/word/2010/wordprocessingDrawing" xmlns:wp="http://schemas.openxmlformats.org/drawingml/2006/wordprocessingDrawing" xmlns:w10="urn:schemas-microsoft-com:office:word" xmlns:w="http://schemas.openxmlformats.org/wordprocessingml/2006/main" xmlns:w14="http://schemas.microsoft.com/office/word/2010/wordml" xmlns:w15="http://schemas.microsoft.com/office/word/2012/wordml" xmlns:w16cex="http://schemas.microsoft.com/office/word/2018/wordml/cex" xmlns:w16cid="http://schemas.microsoft.com/office/word/2016/wordml/cid" xmlns:w16="http://schemas.microsoft.com/office/word/2018/wordml" xmlns:w16du="http://schemas.microsoft.com/office/word/2023/wordml/word16du" xmlns:w16sdtdh="http://schemas.microsoft.com/office/word/2020/wordml/sdtdatahash" xmlns:w16sdtfl="http://schemas.microsoft.com/office/word/2024/wordml/sdtformatlock" xmlns:w16se="http://schemas.microsoft.com/office/word/2015/wordml/symex" xmlns:wpg="http://schemas.microsoft.com/office/word/2010/wordprocessingGroup" xmlns:wpi="http://schemas.microsoft.com/office/word/2010/wordprocessingInk" xmlns:wne="http://schemas.microsoft.com/office/word/2006/wordml" xmlns:wps="http://schemas.microsoft.com/office/word/2010/wordprocessingShape" mc:Ignorable="w14 w15 w16se w16cid w16 w16cex w16sdtdh w16sdtfl w16du wp14">
   <w:body>
     <w:p>
       <w:pPr>
@@ -36,7 +36,7 @@
           <w:sz w:val="22"/>
           <w:szCs w:val="22"/>
         </w:rPr>
-        <w:t>projeto barbearia</w:t>
+        <w:t>Projeto Barbearia</w:t>
       </w:r>
       <w:r>
         <w:rPr>
@@ -89,49 +89,6 @@
     </w:p>
     <w:p/>
     <w:p/>
-    <w:p>
-      <w:pPr>
-        <w:rPr>
-          <w:b/>
-          <w:color w:val="FF0000"/>
-        </w:rPr>
-      </w:pPr>
-      <w:r>
-        <w:rPr>
-          <w:b/>
-          <w:color w:val="FF0000"/>
-        </w:rPr>
-        <w:t>OBS: O conteúdo contido neste modelo é apenas a nível de exemplo. Cada artefato deverá ser feito de acordo com os conhecimentos adquiridos pelo grupo em outras disciplinas somados ao visto ao longo do semestre. (favor retirar essa</w:t>
-      </w:r>
-      <w:r>
-        <w:rPr>
-          <w:b/>
-          <w:color w:val="FF0000"/>
-        </w:rPr>
-        <w:t>s</w:t>
-      </w:r>
-      <w:r>
-        <w:rPr>
-          <w:b/>
-          <w:color w:val="FF0000"/>
-        </w:rPr>
-        <w:t xml:space="preserve"> observaç</w:t>
-      </w:r>
-      <w:r>
-        <w:rPr>
-          <w:b/>
-          <w:color w:val="FF0000"/>
-        </w:rPr>
-        <w:t>ões e exemplos</w:t>
-      </w:r>
-      <w:r>
-        <w:rPr>
-          <w:b/>
-          <w:color w:val="FF0000"/>
-        </w:rPr>
-        <w:t xml:space="preserve"> antes da entrega e os demais textos e imagens “decorativas”)</w:t>
-      </w:r>
-    </w:p>
     <w:p>
       <w:pPr>
         <w:rPr>
@@ -879,7 +836,7 @@
                 <w:szCs w:val="22"/>
                 <w:lang w:val="pt-BR"/>
               </w:rPr>
-              <w:t>Fulano de tal</w:t>
+              <w:t>André Luiz Mendes Oliveira</w:t>
             </w:r>
           </w:p>
         </w:tc>
@@ -905,8 +862,39 @@
                 <w:szCs w:val="22"/>
                 <w:lang w:val="pt-BR"/>
               </w:rPr>
-              <w:t>Analista de sistema</w:t>
-            </w:r>
+              <w:t>Desenvolvedor Front-</w:t>
+            </w:r>
+            <w:proofErr w:type="spellStart"/>
+            <w:r>
+              <w:rPr>
+                <w:rFonts w:ascii="Times" w:hAnsi="Times"/>
+                <w:sz w:val="22"/>
+                <w:szCs w:val="22"/>
+                <w:lang w:val="pt-BR"/>
+              </w:rPr>
+              <w:t>end</w:t>
+            </w:r>
+            <w:proofErr w:type="spellEnd"/>
+            <w:r>
+              <w:rPr>
+                <w:rFonts w:ascii="Times" w:hAnsi="Times"/>
+                <w:sz w:val="22"/>
+                <w:szCs w:val="22"/>
+                <w:lang w:val="pt-BR"/>
+              </w:rPr>
+              <w:t xml:space="preserve"> e </w:t>
+            </w:r>
+            <w:proofErr w:type="spellStart"/>
+            <w:r>
+              <w:rPr>
+                <w:rFonts w:ascii="Times" w:hAnsi="Times"/>
+                <w:sz w:val="22"/>
+                <w:szCs w:val="22"/>
+                <w:lang w:val="pt-BR"/>
+              </w:rPr>
+              <w:t>WebDesign</w:t>
+            </w:r>
+            <w:proofErr w:type="spellEnd"/>
           </w:p>
         </w:tc>
       </w:tr>
@@ -936,7 +924,7 @@
                 <w:szCs w:val="22"/>
                 <w:lang w:val="pt-BR"/>
               </w:rPr>
-              <w:t>Fulano de tal</w:t>
+              <w:t>Leandro Estrela da Silva</w:t>
             </w:r>
           </w:p>
         </w:tc>
@@ -962,8 +950,39 @@
                 <w:szCs w:val="22"/>
                 <w:lang w:val="pt-BR"/>
               </w:rPr>
-              <w:t>Desenvolvedor Front-end</w:t>
-            </w:r>
+              <w:t>Desenvolvedor Front-</w:t>
+            </w:r>
+            <w:proofErr w:type="spellStart"/>
+            <w:r>
+              <w:rPr>
+                <w:rFonts w:ascii="Times" w:hAnsi="Times"/>
+                <w:sz w:val="22"/>
+                <w:szCs w:val="22"/>
+                <w:lang w:val="pt-BR"/>
+              </w:rPr>
+              <w:t>end</w:t>
+            </w:r>
+            <w:proofErr w:type="spellEnd"/>
+            <w:r>
+              <w:rPr>
+                <w:rFonts w:ascii="Times" w:hAnsi="Times"/>
+                <w:sz w:val="22"/>
+                <w:szCs w:val="22"/>
+                <w:lang w:val="pt-BR"/>
+              </w:rPr>
+              <w:t xml:space="preserve"> e </w:t>
+            </w:r>
+            <w:proofErr w:type="spellStart"/>
+            <w:r>
+              <w:rPr>
+                <w:rFonts w:ascii="Times" w:hAnsi="Times"/>
+                <w:sz w:val="22"/>
+                <w:szCs w:val="22"/>
+                <w:lang w:val="pt-BR"/>
+              </w:rPr>
+              <w:t>WebDesign</w:t>
+            </w:r>
+            <w:proofErr w:type="spellEnd"/>
           </w:p>
         </w:tc>
       </w:tr>
@@ -993,7 +1012,7 @@
                 <w:szCs w:val="22"/>
                 <w:lang w:val="pt-BR"/>
               </w:rPr>
-              <w:t>Fulano de tal</w:t>
+              <w:t>Milton Carlos Ferreira da Silva Segundo</w:t>
             </w:r>
           </w:p>
         </w:tc>
@@ -1019,8 +1038,48 @@
                 <w:szCs w:val="22"/>
                 <w:lang w:val="pt-BR"/>
               </w:rPr>
-              <w:t>Desenvolvedor Back-end</w:t>
-            </w:r>
+              <w:t xml:space="preserve">Desenvolvedor </w:t>
+            </w:r>
+            <w:r>
+              <w:rPr>
+                <w:rFonts w:ascii="Times" w:hAnsi="Times"/>
+                <w:sz w:val="22"/>
+                <w:szCs w:val="22"/>
+                <w:lang w:val="pt-BR"/>
+              </w:rPr>
+              <w:t>Front-</w:t>
+            </w:r>
+            <w:proofErr w:type="spellStart"/>
+            <w:r>
+              <w:rPr>
+                <w:rFonts w:ascii="Times" w:hAnsi="Times"/>
+                <w:sz w:val="22"/>
+                <w:szCs w:val="22"/>
+                <w:lang w:val="pt-BR"/>
+              </w:rPr>
+              <w:t>end</w:t>
+            </w:r>
+            <w:proofErr w:type="spellEnd"/>
+            <w:r>
+              <w:rPr>
+                <w:rFonts w:ascii="Times" w:hAnsi="Times"/>
+                <w:sz w:val="22"/>
+                <w:szCs w:val="22"/>
+                <w:lang w:val="pt-BR"/>
+              </w:rPr>
+              <w:t xml:space="preserve"> e </w:t>
+            </w:r>
+            <w:proofErr w:type="spellStart"/>
+            <w:r>
+              <w:rPr>
+                <w:rFonts w:ascii="Times" w:hAnsi="Times"/>
+                <w:sz w:val="22"/>
+                <w:szCs w:val="22"/>
+                <w:lang w:val="pt-BR"/>
+              </w:rPr>
+              <w:t>WebDesign</w:t>
+            </w:r>
+            <w:proofErr w:type="spellEnd"/>
           </w:p>
         </w:tc>
       </w:tr>
@@ -1043,6 +1102,7 @@
                 <w:lang w:val="pt-BR"/>
               </w:rPr>
             </w:pPr>
+            <w:proofErr w:type="spellStart"/>
             <w:r>
               <w:rPr>
                 <w:rFonts w:ascii="Times" w:hAnsi="Times"/>
@@ -1050,7 +1110,17 @@
                 <w:szCs w:val="22"/>
                 <w:lang w:val="pt-BR"/>
               </w:rPr>
-              <w:t>Fulano de tal</w:t>
+              <w:t>Yvirson</w:t>
+            </w:r>
+            <w:proofErr w:type="spellEnd"/>
+            <w:r>
+              <w:rPr>
+                <w:rFonts w:ascii="Times" w:hAnsi="Times"/>
+                <w:sz w:val="22"/>
+                <w:szCs w:val="22"/>
+                <w:lang w:val="pt-BR"/>
+              </w:rPr>
+              <w:t xml:space="preserve"> de Almeida Costa</w:t>
             </w:r>
           </w:p>
         </w:tc>
@@ -1076,30 +1146,19 @@
                 <w:szCs w:val="22"/>
                 <w:lang w:val="pt-BR"/>
               </w:rPr>
-              <w:t xml:space="preserve">Administrador de banco de dados </w:t>
-            </w:r>
-          </w:p>
-        </w:tc>
-      </w:tr>
-      <w:tr>
-        <w:trPr>
-          <w:trHeight w:val="364"/>
-        </w:trPr>
-        <w:tc>
-          <w:tcPr>
-            <w:tcW w:w="3003" w:type="dxa"/>
-          </w:tcPr>
-          <w:p>
-            <w:pPr>
-              <w:pStyle w:val="Tabletext"/>
-              <w:ind w:left="0"/>
+              <w:t>Desenvolvedor Front-</w:t>
+            </w:r>
+            <w:proofErr w:type="spellStart"/>
+            <w:r>
               <w:rPr>
                 <w:rFonts w:ascii="Times" w:hAnsi="Times"/>
                 <w:sz w:val="22"/>
                 <w:szCs w:val="22"/>
                 <w:lang w:val="pt-BR"/>
               </w:rPr>
-            </w:pPr>
+              <w:t>end</w:t>
+            </w:r>
+            <w:proofErr w:type="spellEnd"/>
             <w:r>
               <w:rPr>
                 <w:rFonts w:ascii="Times" w:hAnsi="Times"/>
@@ -1107,34 +1166,19 @@
                 <w:szCs w:val="22"/>
                 <w:lang w:val="pt-BR"/>
               </w:rPr>
-              <w:t>Fulano de tal</w:t>
-            </w:r>
-          </w:p>
-        </w:tc>
-        <w:tc>
-          <w:tcPr>
-            <w:tcW w:w="4394" w:type="dxa"/>
-          </w:tcPr>
-          <w:p>
-            <w:pPr>
-              <w:pStyle w:val="Tabletext"/>
-              <w:ind w:left="18"/>
+              <w:t xml:space="preserve"> e </w:t>
+            </w:r>
+            <w:proofErr w:type="spellStart"/>
+            <w:r>
               <w:rPr>
                 <w:rFonts w:ascii="Times" w:hAnsi="Times"/>
                 <w:sz w:val="22"/>
                 <w:szCs w:val="22"/>
                 <w:lang w:val="pt-BR"/>
               </w:rPr>
-            </w:pPr>
-            <w:r>
-              <w:rPr>
-                <w:rFonts w:ascii="Times" w:hAnsi="Times"/>
-                <w:sz w:val="22"/>
-                <w:szCs w:val="22"/>
-                <w:lang w:val="pt-BR"/>
-              </w:rPr>
               <w:t>WebDesign</w:t>
             </w:r>
+            <w:proofErr w:type="spellEnd"/>
           </w:p>
         </w:tc>
       </w:tr>
@@ -1194,7 +1238,7 @@
           <w:sz w:val="22"/>
           <w:szCs w:val="22"/>
         </w:rPr>
-        <w:t>xxxxxxxxxx</w:t>
+        <w:t>projeto barbearia</w:t>
       </w:r>
       <w:r>
         <w:rPr>
@@ -1212,7 +1256,7 @@
         <w:t xml:space="preserve"> e stakeholders </w:t>
       </w:r>
       <w:r>
-        <w:t xml:space="preserve"> as informações necessárias para o projeto e implementação, assim como para a realização dos testes e homologação do sistema.</w:t>
+        <w:t>as informações necessárias para o projeto e implementação, assim como para a realização dos testes e homologação do sistema.</w:t>
       </w:r>
     </w:p>
     <w:p>
@@ -1223,6 +1267,9 @@
     <w:p>
       <w:pPr>
         <w:pStyle w:val="Ttulo3"/>
+        <w:rPr>
+          <w:bCs/>
+        </w:rPr>
       </w:pPr>
       <w:bookmarkStart w:id="9" w:name="_Toc418788951"/>
       <w:bookmarkStart w:id="10" w:name="_Toc432543226"/>
@@ -1230,31 +1277,13 @@
         <w:rPr>
           <w:bCs/>
         </w:rPr>
-        <w:t>O Projeto consiste na criação de um sistema web voltado à parte</w:t>
+        <w:t>O Projeto consiste n</w:t>
       </w:r>
       <w:r>
         <w:rPr>
           <w:bCs/>
         </w:rPr>
-        <w:t xml:space="preserve"> de</w:t>
-      </w:r>
-      <w:r>
-        <w:rPr>
-          <w:bCs/>
-        </w:rPr>
-        <w:t xml:space="preserve"> acadêmica/Escolar</w:t>
-      </w:r>
-      <w:r>
-        <w:rPr>
-          <w:bCs/>
-        </w:rPr>
-        <w:t>/Produtos etc</w:t>
-      </w:r>
-      <w:r>
-        <w:rPr>
-          <w:bCs/>
-        </w:rPr>
-        <w:t>. O Mesmo deverá dar acessos aos alunos às suas notas e ao professor a oportunidade de lançar notas e faltas, além de criar turmas e administrá-las.</w:t>
+        <w:t>o desenvolvimento de um sistema web voltado para a divulgação de uma barbearia. Este projeto irá levar informações cruciais para os usurários, como uma área com um breve texto sobre a barbearia, a localização da mesma, as redes sociais para agendamento e consultas e uma área específica com os serviços e os seus respectivos valores, a fim de atrair cada vez mais pessoas para se tornarem clientes da barbearia.</w:t>
       </w:r>
     </w:p>
     <w:bookmarkEnd w:id="9"/>
@@ -1280,7 +1309,6 @@
           <w:bCs/>
           <w:sz w:val="22"/>
           <w:szCs w:val="22"/>
-          <w:highlight w:val="yellow"/>
         </w:rPr>
         <w:t>Link do repositório</w:t>
       </w:r>
@@ -1288,9 +1316,15 @@
         <w:rPr>
           <w:sz w:val="22"/>
           <w:szCs w:val="22"/>
-          <w:highlight w:val="yellow"/>
-        </w:rPr>
-        <w:t>: github.com/usuario/pasta</w:t>
+        </w:rPr>
+        <w:t xml:space="preserve">: </w:t>
+      </w:r>
+      <w:r>
+        <w:rPr>
+          <w:sz w:val="22"/>
+          <w:szCs w:val="22"/>
+        </w:rPr>
+        <w:t>https://github.com/AndreasTheGreek/Projeto-Barbearia</w:t>
       </w:r>
     </w:p>
     <w:p>
@@ -1986,6 +2020,7 @@
                 <w:sz w:val="22"/>
                 <w:szCs w:val="22"/>
               </w:rPr>
+              <w:lastRenderedPageBreak/>
               <w:t>Atributo</w:t>
             </w:r>
           </w:p>
@@ -2270,7 +2305,6 @@
                 <w:sz w:val="22"/>
                 <w:szCs w:val="22"/>
               </w:rPr>
-              <w:lastRenderedPageBreak/>
               <w:t>Senha</w:t>
             </w:r>
           </w:p>
@@ -4428,6 +4462,7 @@
                 <w:sz w:val="22"/>
                 <w:szCs w:val="22"/>
               </w:rPr>
+              <w:lastRenderedPageBreak/>
               <w:t>Descrição</w:t>
             </w:r>
           </w:p>
@@ -4555,7 +4590,6 @@
                 <w:sz w:val="22"/>
                 <w:szCs w:val="22"/>
               </w:rPr>
-              <w:lastRenderedPageBreak/>
               <w:t>AnoPeriodo</w:t>
             </w:r>
           </w:p>
@@ -11028,7 +11062,7 @@
 </file>
 
 <file path=word/endnotes.xml><?xml version="1.0" encoding="utf-8"?>
-<w:endnotes xmlns:wpc="http://schemas.microsoft.com/office/word/2010/wordprocessingCanvas" xmlns:cx="http://schemas.microsoft.com/office/drawing/2014/chartex" xmlns:cx1="http://schemas.microsoft.com/office/drawing/2015/9/8/chartex" xmlns:cx2="http://schemas.microsoft.com/office/drawing/2015/10/21/chartex" xmlns:cx3="http://schemas.microsoft.com/office/drawing/2016/5/9/chartex" xmlns:cx4="http://schemas.microsoft.com/office/drawing/2016/5/10/chartex" xmlns:cx5="http://schemas.microsoft.com/office/drawing/2016/5/11/chartex" xmlns:cx6="http://schemas.microsoft.com/office/drawing/2016/5/12/chartex" xmlns:cx7="http://schemas.microsoft.com/office/drawing/2016/5/13/chartex" xmlns:cx8="http://schemas.microsoft.com/office/drawing/2016/5/14/chartex" xmlns:mc="http://schemas.openxmlformats.org/markup-compatibility/2006" xmlns:aink="http://schemas.microsoft.com/office/drawing/2016/ink" xmlns:am3d="http://schemas.microsoft.com/office/drawing/2017/model3d" xmlns:o="urn:schemas-microsoft-com:office:office" xmlns:r="http://schemas.openxmlformats.org/officeDocument/2006/relationships" xmlns:m="http://schemas.openxmlformats.org/officeDocument/2006/math" xmlns:v="urn:schemas-microsoft-com:vml" xmlns:wp14="http://schemas.microsoft.com/office/word/2010/wordprocessingDrawing" xmlns:wp="http://schemas.openxmlformats.org/drawingml/2006/wordprocessingDrawing" xmlns:w10="urn:schemas-microsoft-com:office:word" xmlns:w="http://schemas.openxmlformats.org/wordprocessingml/2006/main" xmlns:w14="http://schemas.microsoft.com/office/word/2010/wordml" xmlns:w15="http://schemas.microsoft.com/office/word/2012/wordml" xmlns:w16cex="http://schemas.microsoft.com/office/word/2018/wordml/cex" xmlns:w16cid="http://schemas.microsoft.com/office/word/2016/wordml/cid" xmlns:w16="http://schemas.microsoft.com/office/word/2018/wordml" xmlns:w16sdtdh="http://schemas.microsoft.com/office/word/2020/wordml/sdtdatahash" xmlns:w16se="http://schemas.microsoft.com/office/word/2015/wordml/symex" xmlns:wpg="http://schemas.microsoft.com/office/word/2010/wordprocessingGroup" xmlns:wpi="http://schemas.microsoft.com/office/word/2010/wordprocessingInk" xmlns:wne="http://schemas.microsoft.com/office/word/2006/wordml" xmlns:wps="http://schemas.microsoft.com/office/word/2010/wordprocessingShape" mc:Ignorable="w14 w15 w16se w16cid w16 w16cex w16sdtdh wp14">
+<w:endnotes xmlns:wpc="http://schemas.microsoft.com/office/word/2010/wordprocessingCanvas" xmlns:cx="http://schemas.microsoft.com/office/drawing/2014/chartex" xmlns:cx1="http://schemas.microsoft.com/office/drawing/2015/9/8/chartex" xmlns:cx2="http://schemas.microsoft.com/office/drawing/2015/10/21/chartex" xmlns:cx3="http://schemas.microsoft.com/office/drawing/2016/5/9/chartex" xmlns:cx4="http://schemas.microsoft.com/office/drawing/2016/5/10/chartex" xmlns:cx5="http://schemas.microsoft.com/office/drawing/2016/5/11/chartex" xmlns:cx6="http://schemas.microsoft.com/office/drawing/2016/5/12/chartex" xmlns:cx7="http://schemas.microsoft.com/office/drawing/2016/5/13/chartex" xmlns:cx8="http://schemas.microsoft.com/office/drawing/2016/5/14/chartex" xmlns:mc="http://schemas.openxmlformats.org/markup-compatibility/2006" xmlns:aink="http://schemas.microsoft.com/office/drawing/2016/ink" xmlns:am3d="http://schemas.microsoft.com/office/drawing/2017/model3d" xmlns:o="urn:schemas-microsoft-com:office:office" xmlns:oel="http://schemas.microsoft.com/office/2019/extlst" xmlns:r="http://schemas.openxmlformats.org/officeDocument/2006/relationships" xmlns:m="http://schemas.openxmlformats.org/officeDocument/2006/math" xmlns:v="urn:schemas-microsoft-com:vml" xmlns:wp14="http://schemas.microsoft.com/office/word/2010/wordprocessingDrawing" xmlns:wp="http://schemas.openxmlformats.org/drawingml/2006/wordprocessingDrawing" xmlns:w10="urn:schemas-microsoft-com:office:word" xmlns:w="http://schemas.openxmlformats.org/wordprocessingml/2006/main" xmlns:w14="http://schemas.microsoft.com/office/word/2010/wordml" xmlns:w15="http://schemas.microsoft.com/office/word/2012/wordml" xmlns:w16cex="http://schemas.microsoft.com/office/word/2018/wordml/cex" xmlns:w16cid="http://schemas.microsoft.com/office/word/2016/wordml/cid" xmlns:w16="http://schemas.microsoft.com/office/word/2018/wordml" xmlns:w16du="http://schemas.microsoft.com/office/word/2023/wordml/word16du" xmlns:w16sdtdh="http://schemas.microsoft.com/office/word/2020/wordml/sdtdatahash" xmlns:w16sdtfl="http://schemas.microsoft.com/office/word/2024/wordml/sdtformatlock" xmlns:w16se="http://schemas.microsoft.com/office/word/2015/wordml/symex" xmlns:wpg="http://schemas.microsoft.com/office/word/2010/wordprocessingGroup" xmlns:wpi="http://schemas.microsoft.com/office/word/2010/wordprocessingInk" xmlns:wne="http://schemas.microsoft.com/office/word/2006/wordml" xmlns:wps="http://schemas.microsoft.com/office/word/2010/wordprocessingShape" mc:Ignorable="w14 w15 w16se w16cid w16 w16cex w16sdtdh w16sdtfl w16du wp14">
   <w:endnote w:type="separator" w:id="-1">
     <w:p>
       <w:r>
@@ -11047,7 +11081,7 @@
 </file>
 
 <file path=word/footnotes.xml><?xml version="1.0" encoding="utf-8"?>
-<w:footnotes xmlns:wpc="http://schemas.microsoft.com/office/word/2010/wordprocessingCanvas" xmlns:cx="http://schemas.microsoft.com/office/drawing/2014/chartex" xmlns:cx1="http://schemas.microsoft.com/office/drawing/2015/9/8/chartex" xmlns:cx2="http://schemas.microsoft.com/office/drawing/2015/10/21/chartex" xmlns:cx3="http://schemas.microsoft.com/office/drawing/2016/5/9/chartex" xmlns:cx4="http://schemas.microsoft.com/office/drawing/2016/5/10/chartex" xmlns:cx5="http://schemas.microsoft.com/office/drawing/2016/5/11/chartex" xmlns:cx6="http://schemas.microsoft.com/office/drawing/2016/5/12/chartex" xmlns:cx7="http://schemas.microsoft.com/office/drawing/2016/5/13/chartex" xmlns:cx8="http://schemas.microsoft.com/office/drawing/2016/5/14/chartex" xmlns:mc="http://schemas.openxmlformats.org/markup-compatibility/2006" xmlns:aink="http://schemas.microsoft.com/office/drawing/2016/ink" xmlns:am3d="http://schemas.microsoft.com/office/drawing/2017/model3d" xmlns:o="urn:schemas-microsoft-com:office:office" xmlns:r="http://schemas.openxmlformats.org/officeDocument/2006/relationships" xmlns:m="http://schemas.openxmlformats.org/officeDocument/2006/math" xmlns:v="urn:schemas-microsoft-com:vml" xmlns:wp14="http://schemas.microsoft.com/office/word/2010/wordprocessingDrawing" xmlns:wp="http://schemas.openxmlformats.org/drawingml/2006/wordprocessingDrawing" xmlns:w10="urn:schemas-microsoft-com:office:word" xmlns:w="http://schemas.openxmlformats.org/wordprocessingml/2006/main" xmlns:w14="http://schemas.microsoft.com/office/word/2010/wordml" xmlns:w15="http://schemas.microsoft.com/office/word/2012/wordml" xmlns:w16cex="http://schemas.microsoft.com/office/word/2018/wordml/cex" xmlns:w16cid="http://schemas.microsoft.com/office/word/2016/wordml/cid" xmlns:w16="http://schemas.microsoft.com/office/word/2018/wordml" xmlns:w16sdtdh="http://schemas.microsoft.com/office/word/2020/wordml/sdtdatahash" xmlns:w16se="http://schemas.microsoft.com/office/word/2015/wordml/symex" xmlns:wpg="http://schemas.microsoft.com/office/word/2010/wordprocessingGroup" xmlns:wpi="http://schemas.microsoft.com/office/word/2010/wordprocessingInk" xmlns:wne="http://schemas.microsoft.com/office/word/2006/wordml" xmlns:wps="http://schemas.microsoft.com/office/word/2010/wordprocessingShape" mc:Ignorable="w14 w15 w16se w16cid w16 w16cex w16sdtdh wp14">
+<w:footnotes xmlns:wpc="http://schemas.microsoft.com/office/word/2010/wordprocessingCanvas" xmlns:cx="http://schemas.microsoft.com/office/drawing/2014/chartex" xmlns:cx1="http://schemas.microsoft.com/office/drawing/2015/9/8/chartex" xmlns:cx2="http://schemas.microsoft.com/office/drawing/2015/10/21/chartex" xmlns:cx3="http://schemas.microsoft.com/office/drawing/2016/5/9/chartex" xmlns:cx4="http://schemas.microsoft.com/office/drawing/2016/5/10/chartex" xmlns:cx5="http://schemas.microsoft.com/office/drawing/2016/5/11/chartex" xmlns:cx6="http://schemas.microsoft.com/office/drawing/2016/5/12/chartex" xmlns:cx7="http://schemas.microsoft.com/office/drawing/2016/5/13/chartex" xmlns:cx8="http://schemas.microsoft.com/office/drawing/2016/5/14/chartex" xmlns:mc="http://schemas.openxmlformats.org/markup-compatibility/2006" xmlns:aink="http://schemas.microsoft.com/office/drawing/2016/ink" xmlns:am3d="http://schemas.microsoft.com/office/drawing/2017/model3d" xmlns:o="urn:schemas-microsoft-com:office:office" xmlns:oel="http://schemas.microsoft.com/office/2019/extlst" xmlns:r="http://schemas.openxmlformats.org/officeDocument/2006/relationships" xmlns:m="http://schemas.openxmlformats.org/officeDocument/2006/math" xmlns:v="urn:schemas-microsoft-com:vml" xmlns:wp14="http://schemas.microsoft.com/office/word/2010/wordprocessingDrawing" xmlns:wp="http://schemas.openxmlformats.org/drawingml/2006/wordprocessingDrawing" xmlns:w10="urn:schemas-microsoft-com:office:word" xmlns:w="http://schemas.openxmlformats.org/wordprocessingml/2006/main" xmlns:w14="http://schemas.microsoft.com/office/word/2010/wordml" xmlns:w15="http://schemas.microsoft.com/office/word/2012/wordml" xmlns:w16cex="http://schemas.microsoft.com/office/word/2018/wordml/cex" xmlns:w16cid="http://schemas.microsoft.com/office/word/2016/wordml/cid" xmlns:w16="http://schemas.microsoft.com/office/word/2018/wordml" xmlns:w16du="http://schemas.microsoft.com/office/word/2023/wordml/word16du" xmlns:w16sdtdh="http://schemas.microsoft.com/office/word/2020/wordml/sdtdatahash" xmlns:w16sdtfl="http://schemas.microsoft.com/office/word/2024/wordml/sdtformatlock" xmlns:w16se="http://schemas.microsoft.com/office/word/2015/wordml/symex" xmlns:wpg="http://schemas.microsoft.com/office/word/2010/wordprocessingGroup" xmlns:wpi="http://schemas.microsoft.com/office/word/2010/wordprocessingInk" xmlns:wne="http://schemas.microsoft.com/office/word/2006/wordml" xmlns:wps="http://schemas.microsoft.com/office/word/2010/wordprocessingShape" mc:Ignorable="w14 w15 w16se w16cid w16 w16cex w16sdtdh w16sdtfl w16du wp14">
   <w:footnote w:type="separator" w:id="-1">
     <w:p>
       <w:r>
@@ -11066,7 +11100,7 @@
 </file>
 
 <file path=word/header1.xml><?xml version="1.0" encoding="utf-8"?>
-<w:hdr xmlns:wpc="http://schemas.microsoft.com/office/word/2010/wordprocessingCanvas" xmlns:cx="http://schemas.microsoft.com/office/drawing/2014/chartex" xmlns:cx1="http://schemas.microsoft.com/office/drawing/2015/9/8/chartex" xmlns:cx2="http://schemas.microsoft.com/office/drawing/2015/10/21/chartex" xmlns:cx3="http://schemas.microsoft.com/office/drawing/2016/5/9/chartex" xmlns:cx4="http://schemas.microsoft.com/office/drawing/2016/5/10/chartex" xmlns:cx5="http://schemas.microsoft.com/office/drawing/2016/5/11/chartex" xmlns:cx6="http://schemas.microsoft.com/office/drawing/2016/5/12/chartex" xmlns:cx7="http://schemas.microsoft.com/office/drawing/2016/5/13/chartex" xmlns:cx8="http://schemas.microsoft.com/office/drawing/2016/5/14/chartex" xmlns:mc="http://schemas.openxmlformats.org/markup-compatibility/2006" xmlns:aink="http://schemas.microsoft.com/office/drawing/2016/ink" xmlns:am3d="http://schemas.microsoft.com/office/drawing/2017/model3d" xmlns:o="urn:schemas-microsoft-com:office:office" xmlns:r="http://schemas.openxmlformats.org/officeDocument/2006/relationships" xmlns:m="http://schemas.openxmlformats.org/officeDocument/2006/math" xmlns:v="urn:schemas-microsoft-com:vml" xmlns:wp14="http://schemas.microsoft.com/office/word/2010/wordprocessingDrawing" xmlns:wp="http://schemas.openxmlformats.org/drawingml/2006/wordprocessingDrawing" xmlns:w10="urn:schemas-microsoft-com:office:word" xmlns:w="http://schemas.openxmlformats.org/wordprocessingml/2006/main" xmlns:w14="http://schemas.microsoft.com/office/word/2010/wordml" xmlns:w15="http://schemas.microsoft.com/office/word/2012/wordml" xmlns:w16cex="http://schemas.microsoft.com/office/word/2018/wordml/cex" xmlns:w16cid="http://schemas.microsoft.com/office/word/2016/wordml/cid" xmlns:w16="http://schemas.microsoft.com/office/word/2018/wordml" xmlns:w16sdtdh="http://schemas.microsoft.com/office/word/2020/wordml/sdtdatahash" xmlns:w16se="http://schemas.microsoft.com/office/word/2015/wordml/symex" xmlns:wpg="http://schemas.microsoft.com/office/word/2010/wordprocessingGroup" xmlns:wpi="http://schemas.microsoft.com/office/word/2010/wordprocessingInk" xmlns:wne="http://schemas.microsoft.com/office/word/2006/wordml" xmlns:wps="http://schemas.microsoft.com/office/word/2010/wordprocessingShape" mc:Ignorable="w14 w15 w16se w16cid w16 w16cex w16sdtdh wp14">
+<w:hdr xmlns:wpc="http://schemas.microsoft.com/office/word/2010/wordprocessingCanvas" xmlns:cx="http://schemas.microsoft.com/office/drawing/2014/chartex" xmlns:cx1="http://schemas.microsoft.com/office/drawing/2015/9/8/chartex" xmlns:cx2="http://schemas.microsoft.com/office/drawing/2015/10/21/chartex" xmlns:cx3="http://schemas.microsoft.com/office/drawing/2016/5/9/chartex" xmlns:cx4="http://schemas.microsoft.com/office/drawing/2016/5/10/chartex" xmlns:cx5="http://schemas.microsoft.com/office/drawing/2016/5/11/chartex" xmlns:cx6="http://schemas.microsoft.com/office/drawing/2016/5/12/chartex" xmlns:cx7="http://schemas.microsoft.com/office/drawing/2016/5/13/chartex" xmlns:cx8="http://schemas.microsoft.com/office/drawing/2016/5/14/chartex" xmlns:mc="http://schemas.openxmlformats.org/markup-compatibility/2006" xmlns:aink="http://schemas.microsoft.com/office/drawing/2016/ink" xmlns:am3d="http://schemas.microsoft.com/office/drawing/2017/model3d" xmlns:o="urn:schemas-microsoft-com:office:office" xmlns:oel="http://schemas.microsoft.com/office/2019/extlst" xmlns:r="http://schemas.openxmlformats.org/officeDocument/2006/relationships" xmlns:m="http://schemas.openxmlformats.org/officeDocument/2006/math" xmlns:v="urn:schemas-microsoft-com:vml" xmlns:wp14="http://schemas.microsoft.com/office/word/2010/wordprocessingDrawing" xmlns:wp="http://schemas.openxmlformats.org/drawingml/2006/wordprocessingDrawing" xmlns:w10="urn:schemas-microsoft-com:office:word" xmlns:w="http://schemas.openxmlformats.org/wordprocessingml/2006/main" xmlns:w14="http://schemas.microsoft.com/office/word/2010/wordml" xmlns:w15="http://schemas.microsoft.com/office/word/2012/wordml" xmlns:w16cex="http://schemas.microsoft.com/office/word/2018/wordml/cex" xmlns:w16cid="http://schemas.microsoft.com/office/word/2016/wordml/cid" xmlns:w16="http://schemas.microsoft.com/office/word/2018/wordml" xmlns:w16du="http://schemas.microsoft.com/office/word/2023/wordml/word16du" xmlns:w16sdtdh="http://schemas.microsoft.com/office/word/2020/wordml/sdtdatahash" xmlns:w16sdtfl="http://schemas.microsoft.com/office/word/2024/wordml/sdtformatlock" xmlns:w16se="http://schemas.microsoft.com/office/word/2015/wordml/symex" xmlns:wpg="http://schemas.microsoft.com/office/word/2010/wordprocessingGroup" xmlns:wpi="http://schemas.microsoft.com/office/word/2010/wordprocessingInk" xmlns:wne="http://schemas.microsoft.com/office/word/2006/wordml" xmlns:wps="http://schemas.microsoft.com/office/word/2010/wordprocessingShape" mc:Ignorable="w14 w15 w16se w16cid w16 w16cex w16sdtdh w16sdtfl w16du wp14">
   <w:p>
     <w:pPr>
       <w:pStyle w:val="Cabealho"/>
@@ -11132,7 +11166,7 @@
 </file>
 
 <file path=word/header2.xml><?xml version="1.0" encoding="utf-8"?>
-<w:hdr xmlns:wpc="http://schemas.microsoft.com/office/word/2010/wordprocessingCanvas" xmlns:cx="http://schemas.microsoft.com/office/drawing/2014/chartex" xmlns:cx1="http://schemas.microsoft.com/office/drawing/2015/9/8/chartex" xmlns:cx2="http://schemas.microsoft.com/office/drawing/2015/10/21/chartex" xmlns:cx3="http://schemas.microsoft.com/office/drawing/2016/5/9/chartex" xmlns:cx4="http://schemas.microsoft.com/office/drawing/2016/5/10/chartex" xmlns:cx5="http://schemas.microsoft.com/office/drawing/2016/5/11/chartex" xmlns:cx6="http://schemas.microsoft.com/office/drawing/2016/5/12/chartex" xmlns:cx7="http://schemas.microsoft.com/office/drawing/2016/5/13/chartex" xmlns:cx8="http://schemas.microsoft.com/office/drawing/2016/5/14/chartex" xmlns:mc="http://schemas.openxmlformats.org/markup-compatibility/2006" xmlns:aink="http://schemas.microsoft.com/office/drawing/2016/ink" xmlns:am3d="http://schemas.microsoft.com/office/drawing/2017/model3d" xmlns:o="urn:schemas-microsoft-com:office:office" xmlns:r="http://schemas.openxmlformats.org/officeDocument/2006/relationships" xmlns:m="http://schemas.openxmlformats.org/officeDocument/2006/math" xmlns:v="urn:schemas-microsoft-com:vml" xmlns:wp14="http://schemas.microsoft.com/office/word/2010/wordprocessingDrawing" xmlns:wp="http://schemas.openxmlformats.org/drawingml/2006/wordprocessingDrawing" xmlns:w10="urn:schemas-microsoft-com:office:word" xmlns:w="http://schemas.openxmlformats.org/wordprocessingml/2006/main" xmlns:w14="http://schemas.microsoft.com/office/word/2010/wordml" xmlns:w15="http://schemas.microsoft.com/office/word/2012/wordml" xmlns:w16cex="http://schemas.microsoft.com/office/word/2018/wordml/cex" xmlns:w16cid="http://schemas.microsoft.com/office/word/2016/wordml/cid" xmlns:w16="http://schemas.microsoft.com/office/word/2018/wordml" xmlns:w16sdtdh="http://schemas.microsoft.com/office/word/2020/wordml/sdtdatahash" xmlns:w16se="http://schemas.microsoft.com/office/word/2015/wordml/symex" xmlns:wpg="http://schemas.microsoft.com/office/word/2010/wordprocessingGroup" xmlns:wpi="http://schemas.microsoft.com/office/word/2010/wordprocessingInk" xmlns:wne="http://schemas.microsoft.com/office/word/2006/wordml" xmlns:wps="http://schemas.microsoft.com/office/word/2010/wordprocessingShape" mc:Ignorable="w14 w15 w16se w16cid w16 w16cex w16sdtdh wp14">
+<w:hdr xmlns:wpc="http://schemas.microsoft.com/office/word/2010/wordprocessingCanvas" xmlns:cx="http://schemas.microsoft.com/office/drawing/2014/chartex" xmlns:cx1="http://schemas.microsoft.com/office/drawing/2015/9/8/chartex" xmlns:cx2="http://schemas.microsoft.com/office/drawing/2015/10/21/chartex" xmlns:cx3="http://schemas.microsoft.com/office/drawing/2016/5/9/chartex" xmlns:cx4="http://schemas.microsoft.com/office/drawing/2016/5/10/chartex" xmlns:cx5="http://schemas.microsoft.com/office/drawing/2016/5/11/chartex" xmlns:cx6="http://schemas.microsoft.com/office/drawing/2016/5/12/chartex" xmlns:cx7="http://schemas.microsoft.com/office/drawing/2016/5/13/chartex" xmlns:cx8="http://schemas.microsoft.com/office/drawing/2016/5/14/chartex" xmlns:mc="http://schemas.openxmlformats.org/markup-compatibility/2006" xmlns:aink="http://schemas.microsoft.com/office/drawing/2016/ink" xmlns:am3d="http://schemas.microsoft.com/office/drawing/2017/model3d" xmlns:o="urn:schemas-microsoft-com:office:office" xmlns:oel="http://schemas.microsoft.com/office/2019/extlst" xmlns:r="http://schemas.openxmlformats.org/officeDocument/2006/relationships" xmlns:m="http://schemas.openxmlformats.org/officeDocument/2006/math" xmlns:v="urn:schemas-microsoft-com:vml" xmlns:wp14="http://schemas.microsoft.com/office/word/2010/wordprocessingDrawing" xmlns:wp="http://schemas.openxmlformats.org/drawingml/2006/wordprocessingDrawing" xmlns:w10="urn:schemas-microsoft-com:office:word" xmlns:w="http://schemas.openxmlformats.org/wordprocessingml/2006/main" xmlns:w14="http://schemas.microsoft.com/office/word/2010/wordml" xmlns:w15="http://schemas.microsoft.com/office/word/2012/wordml" xmlns:w16cex="http://schemas.microsoft.com/office/word/2018/wordml/cex" xmlns:w16cid="http://schemas.microsoft.com/office/word/2016/wordml/cid" xmlns:w16="http://schemas.microsoft.com/office/word/2018/wordml" xmlns:w16du="http://schemas.microsoft.com/office/word/2023/wordml/word16du" xmlns:w16sdtdh="http://schemas.microsoft.com/office/word/2020/wordml/sdtdatahash" xmlns:w16sdtfl="http://schemas.microsoft.com/office/word/2024/wordml/sdtformatlock" xmlns:w16se="http://schemas.microsoft.com/office/word/2015/wordml/symex" xmlns:wpg="http://schemas.microsoft.com/office/word/2010/wordprocessingGroup" xmlns:wpi="http://schemas.microsoft.com/office/word/2010/wordprocessingInk" xmlns:wne="http://schemas.microsoft.com/office/word/2006/wordml" xmlns:wps="http://schemas.microsoft.com/office/word/2010/wordprocessingShape" mc:Ignorable="w14 w15 w16se w16cid w16 w16cex w16sdtdh w16sdtfl w16du wp14">
   <w:p/>
   <w:p>
     <w:pPr>
@@ -11249,13 +11283,13 @@
 </file>
 
 <file path=word/header3.xml><?xml version="1.0" encoding="utf-8"?>
-<w:hdr xmlns:wpc="http://schemas.microsoft.com/office/word/2010/wordprocessingCanvas" xmlns:cx="http://schemas.microsoft.com/office/drawing/2014/chartex" xmlns:cx1="http://schemas.microsoft.com/office/drawing/2015/9/8/chartex" xmlns:cx2="http://schemas.microsoft.com/office/drawing/2015/10/21/chartex" xmlns:cx3="http://schemas.microsoft.com/office/drawing/2016/5/9/chartex" xmlns:cx4="http://schemas.microsoft.com/office/drawing/2016/5/10/chartex" xmlns:cx5="http://schemas.microsoft.com/office/drawing/2016/5/11/chartex" xmlns:cx6="http://schemas.microsoft.com/office/drawing/2016/5/12/chartex" xmlns:cx7="http://schemas.microsoft.com/office/drawing/2016/5/13/chartex" xmlns:cx8="http://schemas.microsoft.com/office/drawing/2016/5/14/chartex" xmlns:mc="http://schemas.openxmlformats.org/markup-compatibility/2006" xmlns:aink="http://schemas.microsoft.com/office/drawing/2016/ink" xmlns:am3d="http://schemas.microsoft.com/office/drawing/2017/model3d" xmlns:o="urn:schemas-microsoft-com:office:office" xmlns:r="http://schemas.openxmlformats.org/officeDocument/2006/relationships" xmlns:m="http://schemas.openxmlformats.org/officeDocument/2006/math" xmlns:v="urn:schemas-microsoft-com:vml" xmlns:wp14="http://schemas.microsoft.com/office/word/2010/wordprocessingDrawing" xmlns:wp="http://schemas.openxmlformats.org/drawingml/2006/wordprocessingDrawing" xmlns:w10="urn:schemas-microsoft-com:office:word" xmlns:w="http://schemas.openxmlformats.org/wordprocessingml/2006/main" xmlns:w14="http://schemas.microsoft.com/office/word/2010/wordml" xmlns:w15="http://schemas.microsoft.com/office/word/2012/wordml" xmlns:w16cex="http://schemas.microsoft.com/office/word/2018/wordml/cex" xmlns:w16cid="http://schemas.microsoft.com/office/word/2016/wordml/cid" xmlns:w16="http://schemas.microsoft.com/office/word/2018/wordml" xmlns:w16sdtdh="http://schemas.microsoft.com/office/word/2020/wordml/sdtdatahash" xmlns:w16se="http://schemas.microsoft.com/office/word/2015/wordml/symex" xmlns:wpg="http://schemas.microsoft.com/office/word/2010/wordprocessingGroup" xmlns:wpi="http://schemas.microsoft.com/office/word/2010/wordprocessingInk" xmlns:wne="http://schemas.microsoft.com/office/word/2006/wordml" xmlns:wps="http://schemas.microsoft.com/office/word/2010/wordprocessingShape" mc:Ignorable="w14 w15 w16se w16cid w16 w16cex w16sdtdh wp14">
+<w:hdr xmlns:wpc="http://schemas.microsoft.com/office/word/2010/wordprocessingCanvas" xmlns:cx="http://schemas.microsoft.com/office/drawing/2014/chartex" xmlns:cx1="http://schemas.microsoft.com/office/drawing/2015/9/8/chartex" xmlns:cx2="http://schemas.microsoft.com/office/drawing/2015/10/21/chartex" xmlns:cx3="http://schemas.microsoft.com/office/drawing/2016/5/9/chartex" xmlns:cx4="http://schemas.microsoft.com/office/drawing/2016/5/10/chartex" xmlns:cx5="http://schemas.microsoft.com/office/drawing/2016/5/11/chartex" xmlns:cx6="http://schemas.microsoft.com/office/drawing/2016/5/12/chartex" xmlns:cx7="http://schemas.microsoft.com/office/drawing/2016/5/13/chartex" xmlns:cx8="http://schemas.microsoft.com/office/drawing/2016/5/14/chartex" xmlns:mc="http://schemas.openxmlformats.org/markup-compatibility/2006" xmlns:aink="http://schemas.microsoft.com/office/drawing/2016/ink" xmlns:am3d="http://schemas.microsoft.com/office/drawing/2017/model3d" xmlns:o="urn:schemas-microsoft-com:office:office" xmlns:oel="http://schemas.microsoft.com/office/2019/extlst" xmlns:r="http://schemas.openxmlformats.org/officeDocument/2006/relationships" xmlns:m="http://schemas.openxmlformats.org/officeDocument/2006/math" xmlns:v="urn:schemas-microsoft-com:vml" xmlns:wp14="http://schemas.microsoft.com/office/word/2010/wordprocessingDrawing" xmlns:wp="http://schemas.openxmlformats.org/drawingml/2006/wordprocessingDrawing" xmlns:w10="urn:schemas-microsoft-com:office:word" xmlns:w="http://schemas.openxmlformats.org/wordprocessingml/2006/main" xmlns:w14="http://schemas.microsoft.com/office/word/2010/wordml" xmlns:w15="http://schemas.microsoft.com/office/word/2012/wordml" xmlns:w16cex="http://schemas.microsoft.com/office/word/2018/wordml/cex" xmlns:w16cid="http://schemas.microsoft.com/office/word/2016/wordml/cid" xmlns:w16="http://schemas.microsoft.com/office/word/2018/wordml" xmlns:w16du="http://schemas.microsoft.com/office/word/2023/wordml/word16du" xmlns:w16sdtdh="http://schemas.microsoft.com/office/word/2020/wordml/sdtdatahash" xmlns:w16sdtfl="http://schemas.microsoft.com/office/word/2024/wordml/sdtformatlock" xmlns:w16se="http://schemas.microsoft.com/office/word/2015/wordml/symex" xmlns:wpg="http://schemas.microsoft.com/office/word/2010/wordprocessingGroup" xmlns:wpi="http://schemas.microsoft.com/office/word/2010/wordprocessingInk" xmlns:wne="http://schemas.microsoft.com/office/word/2006/wordml" xmlns:wps="http://schemas.microsoft.com/office/word/2010/wordprocessingShape" mc:Ignorable="w14 w15 w16se w16cid w16 w16cex w16sdtdh w16sdtfl w16du wp14">
   <w:p/>
 </w:hdr>
 </file>
 
 <file path=word/numbering.xml><?xml version="1.0" encoding="utf-8"?>
-<w:numbering xmlns:wpc="http://schemas.microsoft.com/office/word/2010/wordprocessingCanvas" xmlns:cx="http://schemas.microsoft.com/office/drawing/2014/chartex" xmlns:cx1="http://schemas.microsoft.com/office/drawing/2015/9/8/chartex" xmlns:cx2="http://schemas.microsoft.com/office/drawing/2015/10/21/chartex" xmlns:cx3="http://schemas.microsoft.com/office/drawing/2016/5/9/chartex" xmlns:cx4="http://schemas.microsoft.com/office/drawing/2016/5/10/chartex" xmlns:cx5="http://schemas.microsoft.com/office/drawing/2016/5/11/chartex" xmlns:cx6="http://schemas.microsoft.com/office/drawing/2016/5/12/chartex" xmlns:cx7="http://schemas.microsoft.com/office/drawing/2016/5/13/chartex" xmlns:cx8="http://schemas.microsoft.com/office/drawing/2016/5/14/chartex" xmlns:mc="http://schemas.openxmlformats.org/markup-compatibility/2006" xmlns:aink="http://schemas.microsoft.com/office/drawing/2016/ink" xmlns:am3d="http://schemas.microsoft.com/office/drawing/2017/model3d" xmlns:o="urn:schemas-microsoft-com:office:office" xmlns:r="http://schemas.openxmlformats.org/officeDocument/2006/relationships" xmlns:m="http://schemas.openxmlformats.org/officeDocument/2006/math" xmlns:v="urn:schemas-microsoft-com:vml" xmlns:wp14="http://schemas.microsoft.com/office/word/2010/wordprocessingDrawing" xmlns:wp="http://schemas.openxmlformats.org/drawingml/2006/wordprocessingDrawing" xmlns:w10="urn:schemas-microsoft-com:office:word" xmlns:w="http://schemas.openxmlformats.org/wordprocessingml/2006/main" xmlns:w14="http://schemas.microsoft.com/office/word/2010/wordml" xmlns:w15="http://schemas.microsoft.com/office/word/2012/wordml" xmlns:w16cex="http://schemas.microsoft.com/office/word/2018/wordml/cex" xmlns:w16cid="http://schemas.microsoft.com/office/word/2016/wordml/cid" xmlns:w16="http://schemas.microsoft.com/office/word/2018/wordml" xmlns:w16sdtdh="http://schemas.microsoft.com/office/word/2020/wordml/sdtdatahash" xmlns:w16se="http://schemas.microsoft.com/office/word/2015/wordml/symex" xmlns:wpg="http://schemas.microsoft.com/office/word/2010/wordprocessingGroup" xmlns:wpi="http://schemas.microsoft.com/office/word/2010/wordprocessingInk" xmlns:wne="http://schemas.microsoft.com/office/word/2006/wordml" xmlns:wps="http://schemas.microsoft.com/office/word/2010/wordprocessingShape" mc:Ignorable="w14 w15 w16se w16cid w16 w16cex w16sdtdh wp14">
+<w:numbering xmlns:wpc="http://schemas.microsoft.com/office/word/2010/wordprocessingCanvas" xmlns:cx="http://schemas.microsoft.com/office/drawing/2014/chartex" xmlns:cx1="http://schemas.microsoft.com/office/drawing/2015/9/8/chartex" xmlns:cx2="http://schemas.microsoft.com/office/drawing/2015/10/21/chartex" xmlns:cx3="http://schemas.microsoft.com/office/drawing/2016/5/9/chartex" xmlns:cx4="http://schemas.microsoft.com/office/drawing/2016/5/10/chartex" xmlns:cx5="http://schemas.microsoft.com/office/drawing/2016/5/11/chartex" xmlns:cx6="http://schemas.microsoft.com/office/drawing/2016/5/12/chartex" xmlns:cx7="http://schemas.microsoft.com/office/drawing/2016/5/13/chartex" xmlns:cx8="http://schemas.microsoft.com/office/drawing/2016/5/14/chartex" xmlns:mc="http://schemas.openxmlformats.org/markup-compatibility/2006" xmlns:aink="http://schemas.microsoft.com/office/drawing/2016/ink" xmlns:am3d="http://schemas.microsoft.com/office/drawing/2017/model3d" xmlns:o="urn:schemas-microsoft-com:office:office" xmlns:oel="http://schemas.microsoft.com/office/2019/extlst" xmlns:r="http://schemas.openxmlformats.org/officeDocument/2006/relationships" xmlns:m="http://schemas.openxmlformats.org/officeDocument/2006/math" xmlns:v="urn:schemas-microsoft-com:vml" xmlns:wp14="http://schemas.microsoft.com/office/word/2010/wordprocessingDrawing" xmlns:wp="http://schemas.openxmlformats.org/drawingml/2006/wordprocessingDrawing" xmlns:w10="urn:schemas-microsoft-com:office:word" xmlns:w="http://schemas.openxmlformats.org/wordprocessingml/2006/main" xmlns:w14="http://schemas.microsoft.com/office/word/2010/wordml" xmlns:w15="http://schemas.microsoft.com/office/word/2012/wordml" xmlns:w16cex="http://schemas.microsoft.com/office/word/2018/wordml/cex" xmlns:w16cid="http://schemas.microsoft.com/office/word/2016/wordml/cid" xmlns:w16="http://schemas.microsoft.com/office/word/2018/wordml" xmlns:w16du="http://schemas.microsoft.com/office/word/2023/wordml/word16du" xmlns:w16sdtdh="http://schemas.microsoft.com/office/word/2020/wordml/sdtdatahash" xmlns:w16sdtfl="http://schemas.microsoft.com/office/word/2024/wordml/sdtformatlock" xmlns:w16se="http://schemas.microsoft.com/office/word/2015/wordml/symex" xmlns:wpg="http://schemas.microsoft.com/office/word/2010/wordprocessingGroup" xmlns:wpi="http://schemas.microsoft.com/office/word/2010/wordprocessingInk" xmlns:wne="http://schemas.microsoft.com/office/word/2006/wordml" xmlns:wps="http://schemas.microsoft.com/office/word/2010/wordprocessingShape" mc:Ignorable="w14 w15 w16se w16cid w16 w16cex w16sdtdh w16sdtfl w16du wp14">
   <w:abstractNum w:abstractNumId="0" w15:restartNumberingAfterBreak="0">
     <w:nsid w:val="00000001"/>
     <w:multiLevelType w:val="multilevel"/>
@@ -13405,64 +13439,64 @@
       </w:rPr>
     </w:lvl>
   </w:abstractNum>
-  <w:num w:numId="1">
+  <w:num w:numId="1" w16cid:durableId="196705139">
     <w:abstractNumId w:val="19"/>
   </w:num>
-  <w:num w:numId="2">
+  <w:num w:numId="2" w16cid:durableId="371686934">
     <w:abstractNumId w:val="0"/>
   </w:num>
-  <w:num w:numId="3">
+  <w:num w:numId="3" w16cid:durableId="410198495">
     <w:abstractNumId w:val="1"/>
   </w:num>
-  <w:num w:numId="4">
+  <w:num w:numId="4" w16cid:durableId="2087340509">
     <w:abstractNumId w:val="3"/>
   </w:num>
-  <w:num w:numId="5">
+  <w:num w:numId="5" w16cid:durableId="1504781362">
     <w:abstractNumId w:val="14"/>
   </w:num>
-  <w:num w:numId="6">
+  <w:num w:numId="6" w16cid:durableId="1344892379">
     <w:abstractNumId w:val="9"/>
   </w:num>
-  <w:num w:numId="7">
+  <w:num w:numId="7" w16cid:durableId="340545575">
     <w:abstractNumId w:val="2"/>
   </w:num>
-  <w:num w:numId="8">
+  <w:num w:numId="8" w16cid:durableId="1912079811">
     <w:abstractNumId w:val="15"/>
   </w:num>
-  <w:num w:numId="9">
+  <w:num w:numId="9" w16cid:durableId="1124612670">
     <w:abstractNumId w:val="12"/>
   </w:num>
-  <w:num w:numId="10">
+  <w:num w:numId="10" w16cid:durableId="1722825843">
     <w:abstractNumId w:val="18"/>
   </w:num>
-  <w:num w:numId="11">
+  <w:num w:numId="11" w16cid:durableId="498886802">
     <w:abstractNumId w:val="7"/>
   </w:num>
-  <w:num w:numId="12">
+  <w:num w:numId="12" w16cid:durableId="1447310809">
     <w:abstractNumId w:val="4"/>
   </w:num>
-  <w:num w:numId="13">
+  <w:num w:numId="13" w16cid:durableId="2127386588">
     <w:abstractNumId w:val="13"/>
   </w:num>
-  <w:num w:numId="14">
+  <w:num w:numId="14" w16cid:durableId="1696082022">
     <w:abstractNumId w:val="17"/>
   </w:num>
-  <w:num w:numId="15">
+  <w:num w:numId="15" w16cid:durableId="1747845206">
     <w:abstractNumId w:val="16"/>
   </w:num>
-  <w:num w:numId="16">
+  <w:num w:numId="16" w16cid:durableId="1258949289">
     <w:abstractNumId w:val="10"/>
   </w:num>
-  <w:num w:numId="17">
+  <w:num w:numId="17" w16cid:durableId="559557663">
     <w:abstractNumId w:val="11"/>
   </w:num>
-  <w:num w:numId="18">
+  <w:num w:numId="18" w16cid:durableId="287130774">
     <w:abstractNumId w:val="5"/>
   </w:num>
-  <w:num w:numId="19">
+  <w:num w:numId="19" w16cid:durableId="1381369385">
     <w:abstractNumId w:val="8"/>
   </w:num>
-  <w:num w:numId="20">
+  <w:num w:numId="20" w16cid:durableId="822047909">
     <w:abstractNumId w:val="6"/>
   </w:num>
   <w:numIdMacAtCleanup w:val="19"/>
@@ -13470,7 +13504,7 @@
 </file>
 
 <file path=word/styles.xml><?xml version="1.0" encoding="utf-8"?>
-<w:styles xmlns:mc="http://schemas.openxmlformats.org/markup-compatibility/2006" xmlns:r="http://schemas.openxmlformats.org/officeDocument/2006/relationships" xmlns:w="http://schemas.openxmlformats.org/wordprocessingml/2006/main" xmlns:w14="http://schemas.microsoft.com/office/word/2010/wordml" xmlns:w15="http://schemas.microsoft.com/office/word/2012/wordml" xmlns:w16cex="http://schemas.microsoft.com/office/word/2018/wordml/cex" xmlns:w16cid="http://schemas.microsoft.com/office/word/2016/wordml/cid" xmlns:w16="http://schemas.microsoft.com/office/word/2018/wordml" xmlns:w16sdtdh="http://schemas.microsoft.com/office/word/2020/wordml/sdtdatahash" xmlns:w16se="http://schemas.microsoft.com/office/word/2015/wordml/symex" mc:Ignorable="w14 w15 w16se w16cid w16 w16cex w16sdtdh">
+<w:styles xmlns:mc="http://schemas.openxmlformats.org/markup-compatibility/2006" xmlns:r="http://schemas.openxmlformats.org/officeDocument/2006/relationships" xmlns:w="http://schemas.openxmlformats.org/wordprocessingml/2006/main" xmlns:w14="http://schemas.microsoft.com/office/word/2010/wordml" xmlns:w15="http://schemas.microsoft.com/office/word/2012/wordml" xmlns:w16cex="http://schemas.microsoft.com/office/word/2018/wordml/cex" xmlns:w16cid="http://schemas.microsoft.com/office/word/2016/wordml/cid" xmlns:w16="http://schemas.microsoft.com/office/word/2018/wordml" xmlns:w16du="http://schemas.microsoft.com/office/word/2023/wordml/word16du" xmlns:w16sdtdh="http://schemas.microsoft.com/office/word/2020/wordml/sdtdatahash" xmlns:w16sdtfl="http://schemas.microsoft.com/office/word/2024/wordml/sdtformatlock" xmlns:w16se="http://schemas.microsoft.com/office/word/2015/wordml/symex" mc:Ignorable="w14 w15 w16se w16cid w16 w16cex w16sdtdh w16sdtfl w16du">
   <w:docDefaults>
     <w:rPrDefault>
       <w:rPr>

</xml_diff>